<commit_message>
added cloudformation and fault tolerance scenarios
</commit_message>
<xml_diff>
--- a/DeveloperIQ-Docs/AECS-Assignment-Documentation.docx
+++ b/DeveloperIQ-Docs/AECS-Assignment-Documentation.docx
@@ -145,12 +145,21 @@
           <w:szCs w:val="40"/>
         </w:rPr>
       </w:pPr>
+      <w:proofErr w:type="gramStart"/>
       <w:r>
         <w:rPr>
           <w:sz w:val="40"/>
           <w:szCs w:val="40"/>
         </w:rPr>
-        <w:t xml:space="preserve">Name : Thirunayan Dinesh Jeeva </w:t>
+        <w:t>Name :</w:t>
+      </w:r>
+      <w:proofErr w:type="gramEnd"/>
+      <w:r>
+        <w:rPr>
+          <w:sz w:val="40"/>
+          <w:szCs w:val="40"/>
+        </w:rPr>
+        <w:t xml:space="preserve"> Thirunayan Dinesh Jeeva </w:t>
       </w:r>
     </w:p>
     <w:p>
@@ -287,6 +296,8 @@
         </w:rPr>
         <w:t xml:space="preserve">What is </w:t>
       </w:r>
+      <w:proofErr w:type="spellStart"/>
+      <w:proofErr w:type="gramStart"/>
       <w:r>
         <w:rPr>
           <w:sz w:val="28"/>
@@ -306,7 +317,16 @@
           <w:sz w:val="28"/>
           <w:szCs w:val="28"/>
         </w:rPr>
-        <w:t xml:space="preserve">IQ </w:t>
+        <w:t>IQ</w:t>
+      </w:r>
+      <w:proofErr w:type="spellEnd"/>
+      <w:proofErr w:type="gramEnd"/>
+      <w:r>
+        <w:rPr>
+          <w:sz w:val="28"/>
+          <w:szCs w:val="28"/>
+        </w:rPr>
+        <w:t xml:space="preserve"> </w:t>
       </w:r>
     </w:p>
     <w:p>
@@ -574,7 +594,23 @@
           <w:sz w:val="28"/>
           <w:szCs w:val="28"/>
         </w:rPr>
-        <w:t>ynamoDB (A no-sql database)</w:t>
+        <w:t>ynamoDB (A no-</w:t>
+      </w:r>
+      <w:proofErr w:type="spellStart"/>
+      <w:r>
+        <w:rPr>
+          <w:sz w:val="28"/>
+          <w:szCs w:val="28"/>
+        </w:rPr>
+        <w:t>sql</w:t>
+      </w:r>
+      <w:proofErr w:type="spellEnd"/>
+      <w:r>
+        <w:rPr>
+          <w:sz w:val="28"/>
+          <w:szCs w:val="28"/>
+        </w:rPr>
+        <w:t xml:space="preserve"> database)</w:t>
       </w:r>
     </w:p>
     <w:p>
@@ -654,7 +690,23 @@
           <w:sz w:val="28"/>
           <w:szCs w:val="28"/>
         </w:rPr>
-        <w:t xml:space="preserve">Reason to containerize </w:t>
+        <w:t xml:space="preserve">Reason to </w:t>
+      </w:r>
+      <w:proofErr w:type="gramStart"/>
+      <w:r>
+        <w:rPr>
+          <w:sz w:val="28"/>
+          <w:szCs w:val="28"/>
+        </w:rPr>
+        <w:t>containerize</w:t>
+      </w:r>
+      <w:proofErr w:type="gramEnd"/>
+      <w:r>
+        <w:rPr>
+          <w:sz w:val="28"/>
+          <w:szCs w:val="28"/>
+        </w:rPr>
+        <w:t xml:space="preserve"> </w:t>
       </w:r>
     </w:p>
     <w:p>
@@ -834,8 +886,17 @@
           <w:sz w:val="28"/>
           <w:szCs w:val="28"/>
         </w:rPr>
-        <w:t>Purpose of using cloud formation</w:t>
-      </w:r>
+        <w:t xml:space="preserve">Purpose of using cloud </w:t>
+      </w:r>
+      <w:proofErr w:type="gramStart"/>
+      <w:r>
+        <w:rPr>
+          <w:sz w:val="28"/>
+          <w:szCs w:val="28"/>
+        </w:rPr>
+        <w:t>formation</w:t>
+      </w:r>
+      <w:proofErr w:type="gramEnd"/>
     </w:p>
     <w:p>
       <w:pPr>
@@ -939,26 +1000,51 @@
         </w:rPr>
         <w:t xml:space="preserve">quantitatively calculate the productivity of a developer on a particular project by tracking the developer’s activity on GitHub such as commits, pull requests, issues created and issue comment interactions. These activity metrices are then used to calculate an aggregated </w:t>
       </w:r>
-      <w:r>
-        <w:rPr>
-          <w:sz w:val="28"/>
-          <w:szCs w:val="28"/>
-        </w:rPr>
-        <w:t xml:space="preserve">DeveloperIQ productivity </w:t>
-      </w:r>
-      <w:r>
-        <w:rPr>
-          <w:sz w:val="28"/>
-          <w:szCs w:val="28"/>
-        </w:rPr>
-        <w:t xml:space="preserve">score for the particular </w:t>
-      </w:r>
-      <w:r>
-        <w:rPr>
-          <w:sz w:val="28"/>
-          <w:szCs w:val="28"/>
-        </w:rPr>
-        <w:t>developer, for a “weekly”, “monthly” and “yearly” timeframe.</w:t>
+      <w:proofErr w:type="spellStart"/>
+      <w:r>
+        <w:rPr>
+          <w:sz w:val="28"/>
+          <w:szCs w:val="28"/>
+        </w:rPr>
+        <w:t>DeveloperIQ</w:t>
+      </w:r>
+      <w:proofErr w:type="spellEnd"/>
+      <w:r>
+        <w:rPr>
+          <w:sz w:val="28"/>
+          <w:szCs w:val="28"/>
+        </w:rPr>
+        <w:t xml:space="preserve"> productivity </w:t>
+      </w:r>
+      <w:r>
+        <w:rPr>
+          <w:sz w:val="28"/>
+          <w:szCs w:val="28"/>
+        </w:rPr>
+        <w:t xml:space="preserve">score for the </w:t>
+      </w:r>
+      <w:proofErr w:type="gramStart"/>
+      <w:r>
+        <w:rPr>
+          <w:sz w:val="28"/>
+          <w:szCs w:val="28"/>
+        </w:rPr>
+        <w:t xml:space="preserve">particular </w:t>
+      </w:r>
+      <w:r>
+        <w:rPr>
+          <w:sz w:val="28"/>
+          <w:szCs w:val="28"/>
+        </w:rPr>
+        <w:t>developer</w:t>
+      </w:r>
+      <w:proofErr w:type="gramEnd"/>
+      <w:r>
+        <w:rPr>
+          <w:sz w:val="28"/>
+          <w:szCs w:val="28"/>
+        </w:rPr>
+        <w:t>, for a “weekly”, “monthly” and “yearly” timeframe.</w:t>
       </w:r>
       <w:r>
         <w:rPr>
@@ -1011,7 +1097,23 @@
           <w:sz w:val="28"/>
           <w:szCs w:val="28"/>
         </w:rPr>
-        <w:t xml:space="preserve">quantitatively is a complex task since, productivity itself is an abstract concept with multiple definition, in the case of DeveloperIQ we consider developer productivity as the total contribution of the developer to the project repository. </w:t>
+        <w:t xml:space="preserve">quantitatively is a complex task since, productivity itself is an abstract concept with multiple definition, in the case of </w:t>
+      </w:r>
+      <w:proofErr w:type="spellStart"/>
+      <w:r>
+        <w:rPr>
+          <w:sz w:val="28"/>
+          <w:szCs w:val="28"/>
+        </w:rPr>
+        <w:t>DeveloperIQ</w:t>
+      </w:r>
+      <w:proofErr w:type="spellEnd"/>
+      <w:r>
+        <w:rPr>
+          <w:sz w:val="28"/>
+          <w:szCs w:val="28"/>
+        </w:rPr>
+        <w:t xml:space="preserve"> we consider developer productivity as the total contribution of the developer to the project repository. </w:t>
       </w:r>
       <w:r>
         <w:rPr>
@@ -1039,7 +1141,23 @@
           <w:sz w:val="28"/>
           <w:szCs w:val="28"/>
         </w:rPr>
-        <w:t xml:space="preserve"> there activeness for responding to issues, issues created along with direct contribution like commit frequency ,commit addition and deletion.  </w:t>
+        <w:t xml:space="preserve"> there activeness for responding to issues, issues created along with direct contribution like commit </w:t>
+      </w:r>
+      <w:proofErr w:type="gramStart"/>
+      <w:r>
+        <w:rPr>
+          <w:sz w:val="28"/>
+          <w:szCs w:val="28"/>
+        </w:rPr>
+        <w:t>frequency ,commit</w:t>
+      </w:r>
+      <w:proofErr w:type="gramEnd"/>
+      <w:r>
+        <w:rPr>
+          <w:sz w:val="28"/>
+          <w:szCs w:val="28"/>
+        </w:rPr>
+        <w:t xml:space="preserve"> addition and deletion.  </w:t>
       </w:r>
     </w:p>
     <w:p>
@@ -1064,30 +1182,64 @@
           <w:szCs w:val="28"/>
           <w:u w:val="single"/>
         </w:rPr>
-        <w:t xml:space="preserve">The DeveloperIQ productivity metric </w:t>
-      </w:r>
-    </w:p>
-    <w:p>
-      <w:pPr>
-        <w:rPr>
-          <w:sz w:val="28"/>
-          <w:szCs w:val="28"/>
-        </w:rPr>
-      </w:pPr>
-    </w:p>
-    <w:p>
-      <w:pPr>
-        <w:rPr>
-          <w:sz w:val="28"/>
-          <w:szCs w:val="28"/>
-        </w:rPr>
-      </w:pPr>
-      <w:r>
-        <w:rPr>
-          <w:sz w:val="28"/>
-          <w:szCs w:val="28"/>
-        </w:rPr>
-        <w:t xml:space="preserve">Developer Productivity := </w:t>
+        <w:t xml:space="preserve">The </w:t>
+      </w:r>
+      <w:proofErr w:type="spellStart"/>
+      <w:r>
+        <w:rPr>
+          <w:sz w:val="28"/>
+          <w:szCs w:val="28"/>
+          <w:u w:val="single"/>
+        </w:rPr>
+        <w:t>DeveloperIQ</w:t>
+      </w:r>
+      <w:proofErr w:type="spellEnd"/>
+      <w:r>
+        <w:rPr>
+          <w:sz w:val="28"/>
+          <w:szCs w:val="28"/>
+          <w:u w:val="single"/>
+        </w:rPr>
+        <w:t xml:space="preserve"> productivity metric </w:t>
+      </w:r>
+    </w:p>
+    <w:p>
+      <w:pPr>
+        <w:rPr>
+          <w:sz w:val="28"/>
+          <w:szCs w:val="28"/>
+        </w:rPr>
+      </w:pPr>
+    </w:p>
+    <w:p>
+      <w:pPr>
+        <w:rPr>
+          <w:sz w:val="28"/>
+          <w:szCs w:val="28"/>
+        </w:rPr>
+      </w:pPr>
+      <w:r>
+        <w:rPr>
+          <w:sz w:val="28"/>
+          <w:szCs w:val="28"/>
+        </w:rPr>
+        <w:t xml:space="preserve">Developer </w:t>
+      </w:r>
+      <w:proofErr w:type="gramStart"/>
+      <w:r>
+        <w:rPr>
+          <w:sz w:val="28"/>
+          <w:szCs w:val="28"/>
+        </w:rPr>
+        <w:t>Productivity :</w:t>
+      </w:r>
+      <w:proofErr w:type="gramEnd"/>
+      <w:r>
+        <w:rPr>
+          <w:sz w:val="28"/>
+          <w:szCs w:val="28"/>
+        </w:rPr>
+        <w:t xml:space="preserve">= </w:t>
       </w:r>
     </w:p>
     <w:p>
@@ -1177,60 +1329,124 @@
           <w:sz w:val="28"/>
           <w:szCs w:val="28"/>
         </w:rPr>
-        <w:t xml:space="preserve">mit addition : source code addition volume in commits </w:t>
-      </w:r>
-    </w:p>
-    <w:p>
-      <w:pPr>
-        <w:rPr>
-          <w:sz w:val="28"/>
-          <w:szCs w:val="28"/>
-        </w:rPr>
-      </w:pPr>
-      <w:r>
-        <w:rPr>
-          <w:sz w:val="28"/>
-          <w:szCs w:val="28"/>
-        </w:rPr>
-        <w:t>commit deletions :  source code deletion volume in commits</w:t>
-      </w:r>
-    </w:p>
-    <w:p>
-      <w:pPr>
-        <w:rPr>
-          <w:sz w:val="28"/>
-          <w:szCs w:val="28"/>
-        </w:rPr>
-      </w:pPr>
-      <w:r>
-        <w:rPr>
-          <w:sz w:val="28"/>
-          <w:szCs w:val="28"/>
-        </w:rPr>
-        <w:t>number of commits : number of commits the developer has made for a particular time frame.</w:t>
-      </w:r>
-    </w:p>
-    <w:p>
-      <w:pPr>
-        <w:rPr>
-          <w:sz w:val="28"/>
-          <w:szCs w:val="28"/>
-        </w:rPr>
-      </w:pPr>
-    </w:p>
-    <w:p>
-      <w:pPr>
-        <w:rPr>
-          <w:sz w:val="28"/>
-          <w:szCs w:val="28"/>
-        </w:rPr>
-      </w:pPr>
-      <w:r>
-        <w:rPr>
-          <w:sz w:val="28"/>
-          <w:szCs w:val="28"/>
-        </w:rPr>
-        <w:t>Issues created : Issues created by the developer this includes the pull requests and common bug issues as well</w:t>
+        <w:t xml:space="preserve">mit </w:t>
+      </w:r>
+      <w:proofErr w:type="gramStart"/>
+      <w:r>
+        <w:rPr>
+          <w:sz w:val="28"/>
+          <w:szCs w:val="28"/>
+        </w:rPr>
+        <w:t>addition :</w:t>
+      </w:r>
+      <w:proofErr w:type="gramEnd"/>
+      <w:r>
+        <w:rPr>
+          <w:sz w:val="28"/>
+          <w:szCs w:val="28"/>
+        </w:rPr>
+        <w:t xml:space="preserve"> source code addition volume in commits </w:t>
+      </w:r>
+    </w:p>
+    <w:p>
+      <w:pPr>
+        <w:rPr>
+          <w:sz w:val="28"/>
+          <w:szCs w:val="28"/>
+        </w:rPr>
+      </w:pPr>
+      <w:r>
+        <w:rPr>
+          <w:sz w:val="28"/>
+          <w:szCs w:val="28"/>
+        </w:rPr>
+        <w:t xml:space="preserve">commit </w:t>
+      </w:r>
+      <w:proofErr w:type="gramStart"/>
+      <w:r>
+        <w:rPr>
+          <w:sz w:val="28"/>
+          <w:szCs w:val="28"/>
+        </w:rPr>
+        <w:t>deletions :</w:t>
+      </w:r>
+      <w:proofErr w:type="gramEnd"/>
+      <w:r>
+        <w:rPr>
+          <w:sz w:val="28"/>
+          <w:szCs w:val="28"/>
+        </w:rPr>
+        <w:t xml:space="preserve">  source code deletion volume in commits</w:t>
+      </w:r>
+    </w:p>
+    <w:p>
+      <w:pPr>
+        <w:rPr>
+          <w:sz w:val="28"/>
+          <w:szCs w:val="28"/>
+        </w:rPr>
+      </w:pPr>
+      <w:r>
+        <w:rPr>
+          <w:sz w:val="28"/>
+          <w:szCs w:val="28"/>
+        </w:rPr>
+        <w:t xml:space="preserve">number of </w:t>
+      </w:r>
+      <w:proofErr w:type="gramStart"/>
+      <w:r>
+        <w:rPr>
+          <w:sz w:val="28"/>
+          <w:szCs w:val="28"/>
+        </w:rPr>
+        <w:t>commits :</w:t>
+      </w:r>
+      <w:proofErr w:type="gramEnd"/>
+      <w:r>
+        <w:rPr>
+          <w:sz w:val="28"/>
+          <w:szCs w:val="28"/>
+        </w:rPr>
+        <w:t xml:space="preserve"> number of commits the developer has made for a particular time frame.</w:t>
+      </w:r>
+    </w:p>
+    <w:p>
+      <w:pPr>
+        <w:rPr>
+          <w:sz w:val="28"/>
+          <w:szCs w:val="28"/>
+        </w:rPr>
+      </w:pPr>
+    </w:p>
+    <w:p>
+      <w:pPr>
+        <w:rPr>
+          <w:sz w:val="28"/>
+          <w:szCs w:val="28"/>
+        </w:rPr>
+      </w:pPr>
+      <w:r>
+        <w:rPr>
+          <w:sz w:val="28"/>
+          <w:szCs w:val="28"/>
+        </w:rPr>
+        <w:t xml:space="preserve">Issues </w:t>
+      </w:r>
+      <w:proofErr w:type="gramStart"/>
+      <w:r>
+        <w:rPr>
+          <w:sz w:val="28"/>
+          <w:szCs w:val="28"/>
+        </w:rPr>
+        <w:t>created :</w:t>
+      </w:r>
+      <w:proofErr w:type="gramEnd"/>
+      <w:r>
+        <w:rPr>
+          <w:sz w:val="28"/>
+          <w:szCs w:val="28"/>
+        </w:rPr>
+        <w:t xml:space="preserve"> Issues created by the developer this includes the pull requests and common bug issues as well</w:t>
       </w:r>
     </w:p>
     <w:p>
@@ -1379,7 +1595,23 @@
           <w:sz w:val="28"/>
           <w:szCs w:val="28"/>
         </w:rPr>
-        <w:t>The output will be the productivity score of the developer, and higher DeveloperIQ scores denote higher developer productivity.</w:t>
+        <w:t xml:space="preserve">The output will be the productivity score of the developer, and higher </w:t>
+      </w:r>
+      <w:proofErr w:type="spellStart"/>
+      <w:r>
+        <w:rPr>
+          <w:sz w:val="28"/>
+          <w:szCs w:val="28"/>
+        </w:rPr>
+        <w:t>DeveloperIQ</w:t>
+      </w:r>
+      <w:proofErr w:type="spellEnd"/>
+      <w:r>
+        <w:rPr>
+          <w:sz w:val="28"/>
+          <w:szCs w:val="28"/>
+        </w:rPr>
+        <w:t xml:space="preserve"> scores denote higher developer productivity.</w:t>
       </w:r>
     </w:p>
     <w:p>
@@ -1437,8 +1669,17 @@
           <w:sz w:val="28"/>
           <w:szCs w:val="28"/>
         </w:rPr>
-        <w:t>We use 3 core services :</w:t>
-      </w:r>
+        <w:t xml:space="preserve">We use 3 core </w:t>
+      </w:r>
+      <w:proofErr w:type="gramStart"/>
+      <w:r>
+        <w:rPr>
+          <w:sz w:val="28"/>
+          <w:szCs w:val="28"/>
+        </w:rPr>
+        <w:t>services :</w:t>
+      </w:r>
+      <w:proofErr w:type="gramEnd"/>
     </w:p>
     <w:p>
       <w:pPr>
@@ -1520,7 +1761,23 @@
           <w:sz w:val="28"/>
           <w:szCs w:val="28"/>
         </w:rPr>
-        <w:t>Productivity Calculation Service : This service fetches data from the AWS DynamoDB cache database</w:t>
+        <w:t xml:space="preserve">Productivity Calculation </w:t>
+      </w:r>
+      <w:proofErr w:type="gramStart"/>
+      <w:r>
+        <w:rPr>
+          <w:sz w:val="28"/>
+          <w:szCs w:val="28"/>
+        </w:rPr>
+        <w:t>Service :</w:t>
+      </w:r>
+      <w:proofErr w:type="gramEnd"/>
+      <w:r>
+        <w:rPr>
+          <w:sz w:val="28"/>
+          <w:szCs w:val="28"/>
+        </w:rPr>
+        <w:t xml:space="preserve"> This service fetches data from the AWS DynamoDB cache database</w:t>
       </w:r>
       <w:r>
         <w:rPr>
@@ -1535,7 +1792,23 @@
           <w:szCs w:val="28"/>
         </w:rPr>
         <w:lastRenderedPageBreak/>
-        <w:t>each contributor of a repository and then calculates the DeveloperIQ productivity score for each contributor using the above equation. This is the service that the frontend will directly interact with to get the developer productivity metrics.</w:t>
+        <w:t xml:space="preserve">each contributor of a repository and then calculates the </w:t>
+      </w:r>
+      <w:proofErr w:type="spellStart"/>
+      <w:r>
+        <w:rPr>
+          <w:sz w:val="28"/>
+          <w:szCs w:val="28"/>
+        </w:rPr>
+        <w:t>DeveloperIQ</w:t>
+      </w:r>
+      <w:proofErr w:type="spellEnd"/>
+      <w:r>
+        <w:rPr>
+          <w:sz w:val="28"/>
+          <w:szCs w:val="28"/>
+        </w:rPr>
+        <w:t xml:space="preserve"> productivity score for each contributor using the above equation. This is the service that the frontend will directly interact with to get the developer productivity metrics.</w:t>
       </w:r>
     </w:p>
     <w:p>
@@ -1601,27 +1874,14 @@
       <w:r>
         <w:t xml:space="preserve">Figure </w:t>
       </w:r>
-      <w:r>
-        <w:fldChar w:fldCharType="begin"/>
-      </w:r>
-      <w:r>
-        <w:instrText xml:space="preserve"> SEQ Figure \* ARABIC </w:instrText>
-      </w:r>
-      <w:r>
-        <w:fldChar w:fldCharType="separate"/>
-      </w:r>
-      <w:r>
-        <w:rPr>
-          <w:noProof/>
-        </w:rPr>
-        <w:t>1</w:t>
-      </w:r>
-      <w:r>
-        <w:rPr>
-          <w:noProof/>
-        </w:rPr>
-        <w:fldChar w:fldCharType="end"/>
-      </w:r>
+      <w:fldSimple w:instr=" SEQ Figure \* ARABIC ">
+        <w:r>
+          <w:rPr>
+            <w:noProof/>
+          </w:rPr>
+          <w:t>1</w:t>
+        </w:r>
+      </w:fldSimple>
       <w:r>
         <w:t xml:space="preserve"> - Productivity calculation service output</w:t>
       </w:r>
@@ -1638,7 +1898,23 @@
           <w:sz w:val="28"/>
           <w:szCs w:val="28"/>
         </w:rPr>
-        <w:t>The service provides the contributor metrics in 3 time frames ,”week”, “month” and “year”.</w:t>
+        <w:t xml:space="preserve">The service provides the contributor metrics in 3 time </w:t>
+      </w:r>
+      <w:proofErr w:type="gramStart"/>
+      <w:r>
+        <w:rPr>
+          <w:sz w:val="28"/>
+          <w:szCs w:val="28"/>
+        </w:rPr>
+        <w:t>frames ,”week</w:t>
+      </w:r>
+      <w:proofErr w:type="gramEnd"/>
+      <w:r>
+        <w:rPr>
+          <w:sz w:val="28"/>
+          <w:szCs w:val="28"/>
+        </w:rPr>
+        <w:t>”, “month” and “year”.</w:t>
       </w:r>
     </w:p>
     <w:p>
@@ -1655,44 +1931,9 @@
           <w:sz w:val="28"/>
           <w:szCs w:val="28"/>
         </w:rPr>
-        <w:t xml:space="preserve">DB Update Check Service : </w:t>
-      </w:r>
-      <w:r>
-        <w:rPr>
-          <w:sz w:val="28"/>
-          <w:szCs w:val="28"/>
-        </w:rPr>
-        <w:t>This service calls the github api in a consistent time loop, to look for changes in contributor activity by comparing the</w:t>
-      </w:r>
-      <w:r>
-        <w:rPr>
-          <w:sz w:val="28"/>
-          <w:szCs w:val="28"/>
-        </w:rPr>
-        <w:t xml:space="preserve"> extracted</w:t>
-      </w:r>
-      <w:r>
-        <w:rPr>
-          <w:sz w:val="28"/>
-          <w:szCs w:val="28"/>
-        </w:rPr>
-        <w:t xml:space="preserve"> productivity metrics </w:t>
-      </w:r>
-      <w:r>
-        <w:rPr>
-          <w:sz w:val="28"/>
-          <w:szCs w:val="28"/>
-        </w:rPr>
-        <w:t>with metrics stored in cache DB, and if there are any changes this service sends a request to the DB Update Service which updates the caching database</w:t>
-      </w:r>
-    </w:p>
-    <w:p>
-      <w:pPr>
-        <w:rPr>
-          <w:sz w:val="28"/>
-          <w:szCs w:val="28"/>
-        </w:rPr>
-      </w:pPr>
+        <w:t xml:space="preserve">DB Update Check </w:t>
+      </w:r>
+      <w:proofErr w:type="gramStart"/>
       <w:r>
         <w:rPr>
           <w:b/>
@@ -1700,7 +1941,114 @@
           <w:sz w:val="28"/>
           <w:szCs w:val="28"/>
         </w:rPr>
-        <w:t xml:space="preserve">DB Update Service : </w:t>
+        <w:t>Service :</w:t>
+      </w:r>
+      <w:proofErr w:type="gramEnd"/>
+      <w:r>
+        <w:rPr>
+          <w:b/>
+          <w:bCs/>
+          <w:sz w:val="28"/>
+          <w:szCs w:val="28"/>
+        </w:rPr>
+        <w:t xml:space="preserve"> </w:t>
+      </w:r>
+      <w:r>
+        <w:rPr>
+          <w:sz w:val="28"/>
+          <w:szCs w:val="28"/>
+        </w:rPr>
+        <w:t xml:space="preserve">This service calls the </w:t>
+      </w:r>
+      <w:proofErr w:type="spellStart"/>
+      <w:r>
+        <w:rPr>
+          <w:sz w:val="28"/>
+          <w:szCs w:val="28"/>
+        </w:rPr>
+        <w:t>github</w:t>
+      </w:r>
+      <w:proofErr w:type="spellEnd"/>
+      <w:r>
+        <w:rPr>
+          <w:sz w:val="28"/>
+          <w:szCs w:val="28"/>
+        </w:rPr>
+        <w:t xml:space="preserve"> </w:t>
+      </w:r>
+      <w:proofErr w:type="spellStart"/>
+      <w:r>
+        <w:rPr>
+          <w:sz w:val="28"/>
+          <w:szCs w:val="28"/>
+        </w:rPr>
+        <w:t>api</w:t>
+      </w:r>
+      <w:proofErr w:type="spellEnd"/>
+      <w:r>
+        <w:rPr>
+          <w:sz w:val="28"/>
+          <w:szCs w:val="28"/>
+        </w:rPr>
+        <w:t xml:space="preserve"> in a consistent time loop, to look for changes in contributor activity by comparing the</w:t>
+      </w:r>
+      <w:r>
+        <w:rPr>
+          <w:sz w:val="28"/>
+          <w:szCs w:val="28"/>
+        </w:rPr>
+        <w:t xml:space="preserve"> extracted</w:t>
+      </w:r>
+      <w:r>
+        <w:rPr>
+          <w:sz w:val="28"/>
+          <w:szCs w:val="28"/>
+        </w:rPr>
+        <w:t xml:space="preserve"> productivity metrics </w:t>
+      </w:r>
+      <w:r>
+        <w:rPr>
+          <w:sz w:val="28"/>
+          <w:szCs w:val="28"/>
+        </w:rPr>
+        <w:t>with metrics stored in cache DB, and if there are any changes this service sends a request to the DB Update Service which updates the caching database</w:t>
+      </w:r>
+    </w:p>
+    <w:p>
+      <w:pPr>
+        <w:rPr>
+          <w:sz w:val="28"/>
+          <w:szCs w:val="28"/>
+        </w:rPr>
+      </w:pPr>
+      <w:r>
+        <w:rPr>
+          <w:b/>
+          <w:bCs/>
+          <w:sz w:val="28"/>
+          <w:szCs w:val="28"/>
+        </w:rPr>
+        <w:t xml:space="preserve">DB Update </w:t>
+      </w:r>
+      <w:proofErr w:type="gramStart"/>
+      <w:r>
+        <w:rPr>
+          <w:b/>
+          <w:bCs/>
+          <w:sz w:val="28"/>
+          <w:szCs w:val="28"/>
+        </w:rPr>
+        <w:t>Service :</w:t>
+      </w:r>
+      <w:proofErr w:type="gramEnd"/>
+      <w:r>
+        <w:rPr>
+          <w:b/>
+          <w:bCs/>
+          <w:sz w:val="28"/>
+          <w:szCs w:val="28"/>
+        </w:rPr>
+        <w:t xml:space="preserve"> </w:t>
       </w:r>
       <w:r>
         <w:rPr>
@@ -1722,7 +2070,23 @@
           <w:sz w:val="28"/>
           <w:szCs w:val="28"/>
         </w:rPr>
-        <w:t>We used the CQRS (Command Query Segregation Pattern) when developing these microservices so that the read service and write service can be independently scaled there is a good separations of concerns enabling simpler queries to the database.</w:t>
+        <w:t xml:space="preserve">We used the CQRS (Command Query Segregation Pattern) when developing these microservices so that the read service and write service can be independently scaled there is a </w:t>
+      </w:r>
+      <w:proofErr w:type="gramStart"/>
+      <w:r>
+        <w:rPr>
+          <w:sz w:val="28"/>
+          <w:szCs w:val="28"/>
+        </w:rPr>
+        <w:t>good separations of concerns</w:t>
+      </w:r>
+      <w:proofErr w:type="gramEnd"/>
+      <w:r>
+        <w:rPr>
+          <w:sz w:val="28"/>
+          <w:szCs w:val="28"/>
+        </w:rPr>
+        <w:t xml:space="preserve"> enabling simpler queries to the database.</w:t>
       </w:r>
     </w:p>
     <w:p>
@@ -1770,7 +2134,23 @@
           <w:sz w:val="28"/>
           <w:szCs w:val="28"/>
         </w:rPr>
-        <w:t>We utilize a database for caching so that for every request the api does not have to directly call</w:t>
+        <w:t xml:space="preserve">We utilize a database for caching so that for every request the </w:t>
+      </w:r>
+      <w:proofErr w:type="spellStart"/>
+      <w:r>
+        <w:rPr>
+          <w:sz w:val="28"/>
+          <w:szCs w:val="28"/>
+        </w:rPr>
+        <w:t>api</w:t>
+      </w:r>
+      <w:proofErr w:type="spellEnd"/>
+      <w:r>
+        <w:rPr>
+          <w:sz w:val="28"/>
+          <w:szCs w:val="28"/>
+        </w:rPr>
+        <w:t xml:space="preserve"> does not have to directly call</w:t>
       </w:r>
       <w:r>
         <w:rPr>
@@ -1791,7 +2171,39 @@
           <w:sz w:val="28"/>
           <w:szCs w:val="28"/>
         </w:rPr>
-        <w:t xml:space="preserve"> API. The database was implemented using AWS DynamoDB which is a no-sql database. A no-sql database was chosen because it enabled high speed </w:t>
+        <w:t xml:space="preserve"> API. The database was implemented using AWS DynamoDB which is a no-</w:t>
+      </w:r>
+      <w:proofErr w:type="spellStart"/>
+      <w:r>
+        <w:rPr>
+          <w:sz w:val="28"/>
+          <w:szCs w:val="28"/>
+        </w:rPr>
+        <w:t>sql</w:t>
+      </w:r>
+      <w:proofErr w:type="spellEnd"/>
+      <w:r>
+        <w:rPr>
+          <w:sz w:val="28"/>
+          <w:szCs w:val="28"/>
+        </w:rPr>
+        <w:t xml:space="preserve"> database. A no-</w:t>
+      </w:r>
+      <w:proofErr w:type="spellStart"/>
+      <w:r>
+        <w:rPr>
+          <w:sz w:val="28"/>
+          <w:szCs w:val="28"/>
+        </w:rPr>
+        <w:t>sql</w:t>
+      </w:r>
+      <w:proofErr w:type="spellEnd"/>
+      <w:r>
+        <w:rPr>
+          <w:sz w:val="28"/>
+          <w:szCs w:val="28"/>
+        </w:rPr>
+        <w:t xml:space="preserve"> database was chosen because it enabled high speed </w:t>
       </w:r>
       <w:r>
         <w:rPr>
@@ -1814,6 +2226,7 @@
       </w:pPr>
       <w:r>
         <w:rPr>
+          <w:noProof/>
           <w:sz w:val="28"/>
           <w:szCs w:val="28"/>
         </w:rPr>
@@ -1866,17 +2279,43 @@
       <w:r>
         <w:t xml:space="preserve">Figure </w:t>
       </w:r>
-      <w:fldSimple w:instr=" SEQ Figure \* ARABIC ">
-        <w:r>
-          <w:rPr>
-            <w:noProof/>
-          </w:rPr>
-          <w:t>2</w:t>
-        </w:r>
-      </w:fldSimple>
-      <w:r>
-        <w:t xml:space="preserve"> - A sample user's metrics stored in the dynamo db database</w:t>
-      </w:r>
+      <w:r>
+        <w:fldChar w:fldCharType="begin"/>
+      </w:r>
+      <w:r>
+        <w:instrText xml:space="preserve"> SEQ Figure \* ARABIC </w:instrText>
+      </w:r>
+      <w:r>
+        <w:fldChar w:fldCharType="separate"/>
+      </w:r>
+      <w:r>
+        <w:rPr>
+          <w:noProof/>
+        </w:rPr>
+        <w:t>2</w:t>
+      </w:r>
+      <w:r>
+        <w:rPr>
+          <w:noProof/>
+        </w:rPr>
+        <w:fldChar w:fldCharType="end"/>
+      </w:r>
+      <w:r>
+        <w:t xml:space="preserve"> - A sample user's metrics stored in the dynamo </w:t>
+      </w:r>
+      <w:proofErr w:type="spellStart"/>
+      <w:r>
+        <w:t>db</w:t>
+      </w:r>
+      <w:proofErr w:type="spellEnd"/>
+      <w:r>
+        <w:t xml:space="preserve"> </w:t>
+      </w:r>
+      <w:proofErr w:type="gramStart"/>
+      <w:r>
+        <w:t>database</w:t>
+      </w:r>
+      <w:proofErr w:type="gramEnd"/>
     </w:p>
     <w:p>
       <w:pPr>
@@ -1907,7 +2346,23 @@
           <w:szCs w:val="28"/>
         </w:rPr>
         <w:lastRenderedPageBreak/>
-        <w:t>The database update is executed by the DBUpdate Service which routinely updates the database if there are any changes in contributor activity.</w:t>
+        <w:t xml:space="preserve">The database update is executed by the </w:t>
+      </w:r>
+      <w:proofErr w:type="spellStart"/>
+      <w:r>
+        <w:rPr>
+          <w:sz w:val="28"/>
+          <w:szCs w:val="28"/>
+        </w:rPr>
+        <w:t>DBUpdate</w:t>
+      </w:r>
+      <w:proofErr w:type="spellEnd"/>
+      <w:r>
+        <w:rPr>
+          <w:sz w:val="28"/>
+          <w:szCs w:val="28"/>
+        </w:rPr>
+        <w:t xml:space="preserve"> Service which routinely updates the database if there are any changes in contributor activity.</w:t>
       </w:r>
     </w:p>
     <w:p>
@@ -1946,8 +2401,17 @@
           <w:sz w:val="28"/>
           <w:szCs w:val="28"/>
         </w:rPr>
-        <w:t>(AWS) for completely to develop the backend infrastructure. The services in AWS utilized for this in this project are :</w:t>
-      </w:r>
+        <w:t xml:space="preserve">(AWS) for completely to develop the backend infrastructure. The services in AWS utilized for this in this project </w:t>
+      </w:r>
+      <w:proofErr w:type="gramStart"/>
+      <w:r>
+        <w:rPr>
+          <w:sz w:val="28"/>
+          <w:szCs w:val="28"/>
+        </w:rPr>
+        <w:t>are :</w:t>
+      </w:r>
+      <w:proofErr w:type="gramEnd"/>
     </w:p>
     <w:p>
       <w:pPr>
@@ -1966,7 +2430,23 @@
           <w:sz w:val="28"/>
           <w:szCs w:val="28"/>
         </w:rPr>
-        <w:t>AWS EC2  - For cluster deployment and administration</w:t>
+        <w:t>AWS EC</w:t>
+      </w:r>
+      <w:proofErr w:type="gramStart"/>
+      <w:r>
+        <w:rPr>
+          <w:sz w:val="28"/>
+          <w:szCs w:val="28"/>
+        </w:rPr>
+        <w:t>2  -</w:t>
+      </w:r>
+      <w:proofErr w:type="gramEnd"/>
+      <w:r>
+        <w:rPr>
+          <w:sz w:val="28"/>
+          <w:szCs w:val="28"/>
+        </w:rPr>
+        <w:t xml:space="preserve"> For cluster deployment and administration</w:t>
       </w:r>
     </w:p>
     <w:p>
@@ -1986,7 +2466,23 @@
           <w:sz w:val="28"/>
           <w:szCs w:val="28"/>
         </w:rPr>
-        <w:t>AWS ECR -  Used as a registry for the storing and versioning of containers</w:t>
+        <w:t xml:space="preserve">AWS ECR </w:t>
+      </w:r>
+      <w:proofErr w:type="gramStart"/>
+      <w:r>
+        <w:rPr>
+          <w:sz w:val="28"/>
+          <w:szCs w:val="28"/>
+        </w:rPr>
+        <w:t>-  Used</w:t>
+      </w:r>
+      <w:proofErr w:type="gramEnd"/>
+      <w:r>
+        <w:rPr>
+          <w:sz w:val="28"/>
+          <w:szCs w:val="28"/>
+        </w:rPr>
+        <w:t xml:space="preserve"> as a registry for the storing and versioning of containers</w:t>
       </w:r>
     </w:p>
     <w:p>
@@ -2006,7 +2502,23 @@
           <w:sz w:val="28"/>
           <w:szCs w:val="28"/>
         </w:rPr>
-        <w:t>AWS EKS  - Used to deploy and manage the Kubernetes cluster and master control plane.</w:t>
+        <w:t xml:space="preserve">AWS </w:t>
+      </w:r>
+      <w:proofErr w:type="gramStart"/>
+      <w:r>
+        <w:rPr>
+          <w:sz w:val="28"/>
+          <w:szCs w:val="28"/>
+        </w:rPr>
+        <w:t>EKS  -</w:t>
+      </w:r>
+      <w:proofErr w:type="gramEnd"/>
+      <w:r>
+        <w:rPr>
+          <w:sz w:val="28"/>
+          <w:szCs w:val="28"/>
+        </w:rPr>
+        <w:t xml:space="preserve"> Used to deploy and manage the Kubernetes cluster and master control plane.</w:t>
       </w:r>
     </w:p>
     <w:p>
@@ -2046,7 +2558,23 @@
           <w:sz w:val="28"/>
           <w:szCs w:val="28"/>
         </w:rPr>
-        <w:t>AWS IAM – For access management for nodegroups within the cluster</w:t>
+        <w:t xml:space="preserve">AWS IAM – For access management for </w:t>
+      </w:r>
+      <w:proofErr w:type="spellStart"/>
+      <w:r>
+        <w:rPr>
+          <w:sz w:val="28"/>
+          <w:szCs w:val="28"/>
+        </w:rPr>
+        <w:t>nodegroups</w:t>
+      </w:r>
+      <w:proofErr w:type="spellEnd"/>
+      <w:r>
+        <w:rPr>
+          <w:sz w:val="28"/>
+          <w:szCs w:val="28"/>
+        </w:rPr>
+        <w:t xml:space="preserve"> within the cluster</w:t>
       </w:r>
     </w:p>
     <w:p>
@@ -2086,7 +2614,23 @@
           <w:sz w:val="28"/>
           <w:szCs w:val="28"/>
         </w:rPr>
-        <w:t xml:space="preserve">AWS Cloudformation – For the automation of configuration and deployment of the entire cluster infrastructure </w:t>
+        <w:t xml:space="preserve">AWS </w:t>
+      </w:r>
+      <w:proofErr w:type="spellStart"/>
+      <w:r>
+        <w:rPr>
+          <w:sz w:val="28"/>
+          <w:szCs w:val="28"/>
+        </w:rPr>
+        <w:t>Cloudformation</w:t>
+      </w:r>
+      <w:proofErr w:type="spellEnd"/>
+      <w:r>
+        <w:rPr>
+          <w:sz w:val="28"/>
+          <w:szCs w:val="28"/>
+        </w:rPr>
+        <w:t xml:space="preserve"> – For the automation of configuration and deployment of the entire cluster infrastructure </w:t>
       </w:r>
     </w:p>
     <w:p>
@@ -2141,7 +2685,23 @@
           <w:sz w:val="28"/>
           <w:szCs w:val="28"/>
         </w:rPr>
-        <w:t xml:space="preserve">All the 3 services use the Dockerfile configuration since the packages and environment needed to </w:t>
+        <w:t xml:space="preserve">All the 3 services use the </w:t>
+      </w:r>
+      <w:proofErr w:type="spellStart"/>
+      <w:r>
+        <w:rPr>
+          <w:sz w:val="28"/>
+          <w:szCs w:val="28"/>
+        </w:rPr>
+        <w:t>Dockerfile</w:t>
+      </w:r>
+      <w:proofErr w:type="spellEnd"/>
+      <w:r>
+        <w:rPr>
+          <w:sz w:val="28"/>
+          <w:szCs w:val="28"/>
+        </w:rPr>
+        <w:t xml:space="preserve"> configuration since the packages and environment needed to </w:t>
       </w:r>
       <w:r>
         <w:rPr>
@@ -2263,14 +2823,27 @@
                             <w:r>
                               <w:t xml:space="preserve">    Figure </w:t>
                             </w:r>
-                            <w:fldSimple w:instr=" SEQ Figure \* ARABIC ">
-                              <w:r>
-                                <w:rPr>
-                                  <w:noProof/>
-                                </w:rPr>
-                                <w:t>3</w:t>
-                              </w:r>
-                            </w:fldSimple>
+                            <w:r>
+                              <w:fldChar w:fldCharType="begin"/>
+                            </w:r>
+                            <w:r>
+                              <w:instrText xml:space="preserve"> SEQ Figure \* ARABIC </w:instrText>
+                            </w:r>
+                            <w:r>
+                              <w:fldChar w:fldCharType="separate"/>
+                            </w:r>
+                            <w:r>
+                              <w:rPr>
+                                <w:noProof/>
+                              </w:rPr>
+                              <w:t>3</w:t>
+                            </w:r>
+                            <w:r>
+                              <w:rPr>
+                                <w:noProof/>
+                              </w:rPr>
+                              <w:fldChar w:fldCharType="end"/>
+                            </w:r>
                             <w:r>
                               <w:t xml:space="preserve"> - Container deployment pipeline</w:t>
                             </w:r>
@@ -2310,14 +2883,27 @@
                       <w:r>
                         <w:t xml:space="preserve">    Figure </w:t>
                       </w:r>
-                      <w:fldSimple w:instr=" SEQ Figure \* ARABIC ">
-                        <w:r>
-                          <w:rPr>
-                            <w:noProof/>
-                          </w:rPr>
-                          <w:t>3</w:t>
-                        </w:r>
-                      </w:fldSimple>
+                      <w:r>
+                        <w:fldChar w:fldCharType="begin"/>
+                      </w:r>
+                      <w:r>
+                        <w:instrText xml:space="preserve"> SEQ Figure \* ARABIC </w:instrText>
+                      </w:r>
+                      <w:r>
+                        <w:fldChar w:fldCharType="separate"/>
+                      </w:r>
+                      <w:r>
+                        <w:rPr>
+                          <w:noProof/>
+                        </w:rPr>
+                        <w:t>3</w:t>
+                      </w:r>
+                      <w:r>
+                        <w:rPr>
+                          <w:noProof/>
+                        </w:rPr>
+                        <w:fldChar w:fldCharType="end"/>
+                      </w:r>
                       <w:r>
                         <w:t xml:space="preserve"> - Container deployment pipeline</w:t>
                       </w:r>
@@ -2332,6 +2918,7 @@
       </w:r>
       <w:r>
         <w:rPr>
+          <w:noProof/>
           <w:sz w:val="28"/>
           <w:szCs w:val="28"/>
         </w:rPr>
@@ -2445,7 +3032,39 @@
           <w:sz w:val="28"/>
           <w:szCs w:val="28"/>
         </w:rPr>
-        <w:t>## Insert details about number of pods and cluster configuration yaml files, services and deployments ##</w:t>
+        <w:t xml:space="preserve">## Insert details about number of pods and cluster configuration </w:t>
+      </w:r>
+      <w:proofErr w:type="spellStart"/>
+      <w:r>
+        <w:rPr>
+          <w:sz w:val="28"/>
+          <w:szCs w:val="28"/>
+        </w:rPr>
+        <w:t>yaml</w:t>
+      </w:r>
+      <w:proofErr w:type="spellEnd"/>
+      <w:r>
+        <w:rPr>
+          <w:sz w:val="28"/>
+          <w:szCs w:val="28"/>
+        </w:rPr>
+        <w:t xml:space="preserve"> files, </w:t>
+      </w:r>
+      <w:proofErr w:type="gramStart"/>
+      <w:r>
+        <w:rPr>
+          <w:sz w:val="28"/>
+          <w:szCs w:val="28"/>
+        </w:rPr>
+        <w:t>services</w:t>
+      </w:r>
+      <w:proofErr w:type="gramEnd"/>
+      <w:r>
+        <w:rPr>
+          <w:sz w:val="28"/>
+          <w:szCs w:val="28"/>
+        </w:rPr>
+        <w:t xml:space="preserve"> and deployments ##</w:t>
       </w:r>
     </w:p>
     <w:p>
@@ -2482,30 +3101,176 @@
           <w:sz w:val="28"/>
           <w:szCs w:val="28"/>
         </w:rPr>
-        <w:t>There were 2 deployments created for the 3 services. The productivity calculation service was deployed in a separate deployment whereas the github repository monitoring service and database update service was contained in a single deployment because bot the services needs to communicate frequently and aggregately serve the same purpose of caching.</w:t>
-      </w:r>
-    </w:p>
-    <w:p>
-      <w:pPr>
-        <w:rPr>
-          <w:sz w:val="28"/>
-          <w:szCs w:val="28"/>
-        </w:rPr>
-      </w:pPr>
-    </w:p>
-    <w:p>
-      <w:pPr>
-        <w:rPr>
-          <w:sz w:val="28"/>
-          <w:szCs w:val="28"/>
-        </w:rPr>
-      </w:pPr>
-      <w:r>
-        <w:rPr>
-          <w:sz w:val="28"/>
-          <w:szCs w:val="28"/>
-        </w:rPr>
-        <w:t>## Show nodegroup diagram.</w:t>
+        <w:t xml:space="preserve">There were 2 deployments created for the 3 services. The productivity calculation service was deployed in a separate deployment whereas the </w:t>
+      </w:r>
+      <w:proofErr w:type="spellStart"/>
+      <w:r>
+        <w:rPr>
+          <w:sz w:val="28"/>
+          <w:szCs w:val="28"/>
+        </w:rPr>
+        <w:t>github</w:t>
+      </w:r>
+      <w:proofErr w:type="spellEnd"/>
+      <w:r>
+        <w:rPr>
+          <w:sz w:val="28"/>
+          <w:szCs w:val="28"/>
+        </w:rPr>
+        <w:t xml:space="preserve"> repository monitoring service and database update service was contained in a single deployment because </w:t>
+      </w:r>
+      <w:r>
+        <w:rPr>
+          <w:sz w:val="28"/>
+          <w:szCs w:val="28"/>
+        </w:rPr>
+        <w:t>both</w:t>
+      </w:r>
+      <w:r>
+        <w:rPr>
+          <w:sz w:val="28"/>
+          <w:szCs w:val="28"/>
+        </w:rPr>
+        <w:t xml:space="preserve"> the services </w:t>
+      </w:r>
+      <w:proofErr w:type="gramStart"/>
+      <w:r>
+        <w:rPr>
+          <w:sz w:val="28"/>
+          <w:szCs w:val="28"/>
+        </w:rPr>
+        <w:t>needs</w:t>
+      </w:r>
+      <w:proofErr w:type="gramEnd"/>
+      <w:r>
+        <w:rPr>
+          <w:sz w:val="28"/>
+          <w:szCs w:val="28"/>
+        </w:rPr>
+        <w:t xml:space="preserve"> to communicate frequently and aggregately serve the same purpose of caching.</w:t>
+      </w:r>
+      <w:r>
+        <w:rPr>
+          <w:sz w:val="28"/>
+          <w:szCs w:val="28"/>
+        </w:rPr>
+        <w:t xml:space="preserve"> </w:t>
+      </w:r>
+    </w:p>
+    <w:p>
+      <w:pPr>
+        <w:rPr>
+          <w:sz w:val="28"/>
+          <w:szCs w:val="28"/>
+        </w:rPr>
+      </w:pPr>
+      <w:r>
+        <w:rPr>
+          <w:sz w:val="28"/>
+          <w:szCs w:val="28"/>
+        </w:rPr>
+        <w:t xml:space="preserve">In the EKS cluster, a </w:t>
+      </w:r>
+      <w:proofErr w:type="spellStart"/>
+      <w:r>
+        <w:rPr>
+          <w:sz w:val="28"/>
+          <w:szCs w:val="28"/>
+        </w:rPr>
+        <w:t>nodegroup</w:t>
+      </w:r>
+      <w:proofErr w:type="spellEnd"/>
+      <w:r>
+        <w:rPr>
+          <w:sz w:val="28"/>
+          <w:szCs w:val="28"/>
+        </w:rPr>
+        <w:t xml:space="preserve"> consisting of two t3 medium instances were used, t3 medium was chosen as the node compute category since running Kubernetes requires a moderate level of memory. All the nodes were made SSH accessible so that each of the nodes can be accessed by the user and each deployments were configured to have </w:t>
+      </w:r>
+      <w:proofErr w:type="gramStart"/>
+      <w:r>
+        <w:rPr>
+          <w:sz w:val="28"/>
+          <w:szCs w:val="28"/>
+        </w:rPr>
+        <w:t>2  replicas</w:t>
+      </w:r>
+      <w:proofErr w:type="gramEnd"/>
+      <w:r>
+        <w:rPr>
+          <w:sz w:val="28"/>
+          <w:szCs w:val="28"/>
+        </w:rPr>
+        <w:t xml:space="preserve"> running on each of the nodes, so that even in the case that a single node fails the services can continue to run.</w:t>
+      </w:r>
+    </w:p>
+    <w:p>
+      <w:pPr>
+        <w:rPr>
+          <w:sz w:val="28"/>
+          <w:szCs w:val="28"/>
+        </w:rPr>
+      </w:pPr>
+      <w:r>
+        <w:rPr>
+          <w:sz w:val="28"/>
+          <w:szCs w:val="28"/>
+        </w:rPr>
+        <w:t>The number of nodes in the cluster were configured to be 2 because of the cost factors associated with</w:t>
+      </w:r>
+      <w:r>
+        <w:rPr>
+          <w:sz w:val="28"/>
+          <w:szCs w:val="28"/>
+        </w:rPr>
+        <w:t xml:space="preserve"> creating nodes.</w:t>
+      </w:r>
+    </w:p>
+    <w:p>
+      <w:pPr>
+        <w:rPr>
+          <w:sz w:val="28"/>
+          <w:szCs w:val="28"/>
+        </w:rPr>
+      </w:pPr>
+    </w:p>
+    <w:p>
+      <w:pPr>
+        <w:rPr>
+          <w:sz w:val="28"/>
+          <w:szCs w:val="28"/>
+        </w:rPr>
+      </w:pPr>
+    </w:p>
+    <w:p>
+      <w:pPr>
+        <w:rPr>
+          <w:sz w:val="28"/>
+          <w:szCs w:val="28"/>
+        </w:rPr>
+      </w:pPr>
+      <w:r>
+        <w:rPr>
+          <w:sz w:val="28"/>
+          <w:szCs w:val="28"/>
+        </w:rPr>
+        <w:t xml:space="preserve">## Show </w:t>
+      </w:r>
+      <w:proofErr w:type="spellStart"/>
+      <w:r>
+        <w:rPr>
+          <w:sz w:val="28"/>
+          <w:szCs w:val="28"/>
+        </w:rPr>
+        <w:t>nodegroup</w:t>
+      </w:r>
+      <w:proofErr w:type="spellEnd"/>
+      <w:r>
+        <w:rPr>
+          <w:sz w:val="28"/>
+          <w:szCs w:val="28"/>
+        </w:rPr>
+        <w:t xml:space="preserve"> diagram.</w:t>
       </w:r>
     </w:p>
     <w:p>
@@ -2560,6 +3325,851 @@
           <w:sz w:val="28"/>
           <w:szCs w:val="28"/>
         </w:rPr>
+        <w:t>The</w:t>
+      </w:r>
+      <w:r>
+        <w:rPr>
+          <w:sz w:val="28"/>
+          <w:szCs w:val="28"/>
+        </w:rPr>
+        <w:t xml:space="preserve"> deployment of a complete EKS cluster with </w:t>
+      </w:r>
+      <w:proofErr w:type="spellStart"/>
+      <w:r>
+        <w:rPr>
+          <w:sz w:val="28"/>
+          <w:szCs w:val="28"/>
+        </w:rPr>
+        <w:t>nodegroup</w:t>
+      </w:r>
+      <w:proofErr w:type="spellEnd"/>
+      <w:r>
+        <w:rPr>
+          <w:sz w:val="28"/>
+          <w:szCs w:val="28"/>
+        </w:rPr>
+        <w:t xml:space="preserve"> and VPC configurations can take a lot of time, to avoid this delay and to make cluster configuration and infrastructure replication and versioning more seamless, AWS cloud formation is used to script the complete infrastructure configuration and </w:t>
+      </w:r>
+      <w:r>
+        <w:rPr>
+          <w:sz w:val="28"/>
+          <w:szCs w:val="28"/>
+        </w:rPr>
+        <w:lastRenderedPageBreak/>
+        <w:t xml:space="preserve">then create all the components. We use two CloudFormation files, one for VPC configuration and another for cluster configuration. The reason for using </w:t>
+      </w:r>
+      <w:proofErr w:type="gramStart"/>
+      <w:r>
+        <w:rPr>
+          <w:sz w:val="28"/>
+          <w:szCs w:val="28"/>
+        </w:rPr>
+        <w:t>two  files</w:t>
+      </w:r>
+      <w:proofErr w:type="gramEnd"/>
+      <w:r>
+        <w:rPr>
+          <w:sz w:val="28"/>
+          <w:szCs w:val="28"/>
+        </w:rPr>
+        <w:t xml:space="preserve"> is so that the VPC configuration is already set up and running even before the cluster build starts. The content of both configuration </w:t>
+      </w:r>
+      <w:proofErr w:type="spellStart"/>
+      <w:r>
+        <w:rPr>
+          <w:sz w:val="28"/>
+          <w:szCs w:val="28"/>
+        </w:rPr>
+        <w:t>yaml</w:t>
+      </w:r>
+      <w:proofErr w:type="spellEnd"/>
+      <w:r>
+        <w:rPr>
+          <w:sz w:val="28"/>
+          <w:szCs w:val="28"/>
+        </w:rPr>
+        <w:t xml:space="preserve"> files are provided </w:t>
+      </w:r>
+      <w:r>
+        <w:rPr>
+          <w:noProof/>
+        </w:rPr>
+        <mc:AlternateContent>
+          <mc:Choice Requires="wps">
+            <w:drawing>
+              <wp:anchor distT="0" distB="0" distL="114300" distR="114300" simplePos="0" relativeHeight="251663360" behindDoc="0" locked="0" layoutInCell="1" allowOverlap="1" wp14:anchorId="697780AF" wp14:editId="18AF654D">
+                <wp:simplePos x="0" y="0"/>
+                <wp:positionH relativeFrom="column">
+                  <wp:posOffset>266700</wp:posOffset>
+                </wp:positionH>
+                <wp:positionV relativeFrom="paragraph">
+                  <wp:posOffset>7959725</wp:posOffset>
+                </wp:positionV>
+                <wp:extent cx="5943600" cy="635"/>
+                <wp:effectExtent l="0" t="0" r="0" b="0"/>
+                <wp:wrapSquare wrapText="bothSides"/>
+                <wp:docPr id="6" name="Text Box 6"/>
+                <wp:cNvGraphicFramePr/>
+                <a:graphic xmlns:a="http://schemas.openxmlformats.org/drawingml/2006/main">
+                  <a:graphicData uri="http://schemas.microsoft.com/office/word/2010/wordprocessingShape">
+                    <wps:wsp>
+                      <wps:cNvSpPr txBox="1"/>
+                      <wps:spPr>
+                        <a:xfrm>
+                          <a:off x="0" y="0"/>
+                          <a:ext cx="5943600" cy="635"/>
+                        </a:xfrm>
+                        <a:prstGeom prst="rect">
+                          <a:avLst/>
+                        </a:prstGeom>
+                        <a:solidFill>
+                          <a:prstClr val="white"/>
+                        </a:solidFill>
+                        <a:ln>
+                          <a:noFill/>
+                        </a:ln>
+                      </wps:spPr>
+                      <wps:txbx>
+                        <w:txbxContent>
+                          <w:p>
+                            <w:pPr>
+                              <w:pStyle w:val="Caption"/>
+                              <w:ind w:left="2160" w:firstLine="720"/>
+                              <w:rPr>
+                                <w:sz w:val="28"/>
+                                <w:szCs w:val="28"/>
+                              </w:rPr>
+                            </w:pPr>
+                            <w:r>
+                              <w:t xml:space="preserve">Figure </w:t>
+                            </w:r>
+                            <w:fldSimple w:instr=" SEQ Figure \* ARABIC ">
+                              <w:r>
+                                <w:rPr>
+                                  <w:noProof/>
+                                </w:rPr>
+                                <w:t>4</w:t>
+                              </w:r>
+                            </w:fldSimple>
+                            <w:r>
+                              <w:t xml:space="preserve">  - EKS Cluster Formation Configuration</w:t>
+                            </w:r>
+                          </w:p>
+                        </w:txbxContent>
+                      </wps:txbx>
+                      <wps:bodyPr rot="0" spcFirstLastPara="0" vertOverflow="overflow" horzOverflow="overflow" vert="horz" wrap="square" lIns="0" tIns="0" rIns="0" bIns="0" numCol="1" spcCol="0" rtlCol="0" fromWordArt="0" anchor="t" anchorCtr="0" forceAA="0" compatLnSpc="1">
+                        <a:prstTxWarp prst="textNoShape">
+                          <a:avLst/>
+                        </a:prstTxWarp>
+                        <a:spAutoFit/>
+                      </wps:bodyPr>
+                    </wps:wsp>
+                  </a:graphicData>
+                </a:graphic>
+              </wp:anchor>
+            </w:drawing>
+          </mc:Choice>
+          <mc:Fallback>
+            <w:pict>
+              <v:shape w14:anchorId="697780AF" id="Text Box 6" o:spid="_x0000_s1027" type="#_x0000_t202" style="position:absolute;margin-left:21pt;margin-top:626.75pt;width:468pt;height:.05pt;z-index:251663360;visibility:visible;mso-wrap-style:square;mso-wrap-distance-left:9pt;mso-wrap-distance-top:0;mso-wrap-distance-right:9pt;mso-wrap-distance-bottom:0;mso-position-horizontal:absolute;mso-position-horizontal-relative:text;mso-position-vertical:absolute;mso-position-vertical-relative:text;v-text-anchor:top" o:gfxdata="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" stroked="f">
+                <v:textbox style="mso-fit-shape-to-text:t" inset="0,0,0,0">
+                  <w:txbxContent>
+                    <w:p>
+                      <w:pPr>
+                        <w:pStyle w:val="Caption"/>
+                        <w:ind w:left="2160" w:firstLine="720"/>
+                        <w:rPr>
+                          <w:sz w:val="28"/>
+                          <w:szCs w:val="28"/>
+                        </w:rPr>
+                      </w:pPr>
+                      <w:r>
+                        <w:t xml:space="preserve">Figure </w:t>
+                      </w:r>
+                      <w:fldSimple w:instr=" SEQ Figure \* ARABIC ">
+                        <w:r>
+                          <w:rPr>
+                            <w:noProof/>
+                          </w:rPr>
+                          <w:t>4</w:t>
+                        </w:r>
+                      </w:fldSimple>
+                      <w:r>
+                        <w:t xml:space="preserve">  - EKS Cluster Formation Configuration</w:t>
+                      </w:r>
+                    </w:p>
+                  </w:txbxContent>
+                </v:textbox>
+                <w10:wrap type="square"/>
+              </v:shape>
+            </w:pict>
+          </mc:Fallback>
+        </mc:AlternateContent>
+      </w:r>
+      <w:r>
+        <w:rPr>
+          <w:sz w:val="28"/>
+          <w:szCs w:val="28"/>
+        </w:rPr>
+        <w:t>below.</w:t>
+      </w:r>
+      <w:r>
+        <w:rPr>
+          <w:sz w:val="28"/>
+          <w:szCs w:val="28"/>
+        </w:rPr>
+        <w:t xml:space="preserve"> </w:t>
+      </w:r>
+    </w:p>
+    <w:p>
+      <w:pPr>
+        <w:rPr>
+          <w:b/>
+          <w:bCs/>
+          <w:sz w:val="28"/>
+          <w:szCs w:val="28"/>
+        </w:rPr>
+      </w:pPr>
+      <w:r>
+        <w:rPr>
+          <w:sz w:val="28"/>
+          <w:szCs w:val="28"/>
+        </w:rPr>
+        <w:drawing>
+          <wp:anchor distT="0" distB="0" distL="114300" distR="114300" simplePos="0" relativeHeight="251661312" behindDoc="0" locked="0" layoutInCell="1" allowOverlap="1" wp14:anchorId="0DA63FED" wp14:editId="247BC0B3">
+            <wp:simplePos x="0" y="0"/>
+            <wp:positionH relativeFrom="column">
+              <wp:posOffset>68580</wp:posOffset>
+            </wp:positionH>
+            <wp:positionV relativeFrom="page">
+              <wp:posOffset>2537460</wp:posOffset>
+            </wp:positionV>
+            <wp:extent cx="5684520" cy="6318250"/>
+            <wp:effectExtent l="0" t="0" r="0" b="6350"/>
+            <wp:wrapSquare wrapText="bothSides"/>
+            <wp:docPr id="5" name="Picture 5"/>
+            <wp:cNvGraphicFramePr>
+              <a:graphicFrameLocks xmlns:a="http://schemas.openxmlformats.org/drawingml/2006/main" noChangeAspect="1"/>
+            </wp:cNvGraphicFramePr>
+            <a:graphic xmlns:a="http://schemas.openxmlformats.org/drawingml/2006/main">
+              <a:graphicData uri="http://schemas.openxmlformats.org/drawingml/2006/picture">
+                <pic:pic xmlns:pic="http://schemas.openxmlformats.org/drawingml/2006/picture">
+                  <pic:nvPicPr>
+                    <pic:cNvPr id="1" name=""/>
+                    <pic:cNvPicPr/>
+                  </pic:nvPicPr>
+                  <pic:blipFill>
+                    <a:blip r:embed="rId9">
+                      <a:extLst>
+                        <a:ext uri="{28A0092B-C50C-407E-A947-70E740481C1C}">
+                          <a14:useLocalDpi xmlns:a14="http://schemas.microsoft.com/office/drawing/2010/main" val="0"/>
+                        </a:ext>
+                      </a:extLst>
+                    </a:blip>
+                    <a:stretch>
+                      <a:fillRect/>
+                    </a:stretch>
+                  </pic:blipFill>
+                  <pic:spPr>
+                    <a:xfrm>
+                      <a:off x="0" y="0"/>
+                      <a:ext cx="5684520" cy="6318250"/>
+                    </a:xfrm>
+                    <a:prstGeom prst="rect">
+                      <a:avLst/>
+                    </a:prstGeom>
+                  </pic:spPr>
+                </pic:pic>
+              </a:graphicData>
+            </a:graphic>
+            <wp14:sizeRelH relativeFrom="margin">
+              <wp14:pctWidth>0</wp14:pctWidth>
+            </wp14:sizeRelH>
+            <wp14:sizeRelV relativeFrom="margin">
+              <wp14:pctHeight>0</wp14:pctHeight>
+            </wp14:sizeRelV>
+          </wp:anchor>
+        </w:drawing>
+      </w:r>
+      <w:r>
+        <w:rPr>
+          <w:b/>
+          <w:bCs/>
+          <w:sz w:val="28"/>
+          <w:szCs w:val="28"/>
+        </w:rPr>
+        <w:t>AWS EKS Cluster Configuration</w:t>
+      </w:r>
+    </w:p>
+    <w:p>
+      <w:pPr>
+        <w:rPr>
+          <w:b/>
+          <w:bCs/>
+          <w:sz w:val="28"/>
+          <w:szCs w:val="28"/>
+        </w:rPr>
+      </w:pPr>
+      <w:r>
+        <w:rPr>
+          <w:sz w:val="28"/>
+          <w:szCs w:val="28"/>
+          <w:u w:val="single"/>
+        </w:rPr>
+        <w:lastRenderedPageBreak/>
+        <w:drawing>
+          <wp:anchor distT="0" distB="0" distL="114300" distR="114300" simplePos="0" relativeHeight="251664384" behindDoc="0" locked="0" layoutInCell="1" allowOverlap="1" wp14:anchorId="6C19C13D" wp14:editId="731E3928">
+            <wp:simplePos x="0" y="0"/>
+            <wp:positionH relativeFrom="column">
+              <wp:posOffset>342900</wp:posOffset>
+            </wp:positionH>
+            <wp:positionV relativeFrom="page">
+              <wp:posOffset>1249680</wp:posOffset>
+            </wp:positionV>
+            <wp:extent cx="4882515" cy="7513320"/>
+            <wp:effectExtent l="0" t="0" r="0" b="0"/>
+            <wp:wrapSquare wrapText="bothSides"/>
+            <wp:docPr id="7" name="Picture 7"/>
+            <wp:cNvGraphicFramePr>
+              <a:graphicFrameLocks xmlns:a="http://schemas.openxmlformats.org/drawingml/2006/main" noChangeAspect="1"/>
+            </wp:cNvGraphicFramePr>
+            <a:graphic xmlns:a="http://schemas.openxmlformats.org/drawingml/2006/main">
+              <a:graphicData uri="http://schemas.openxmlformats.org/drawingml/2006/picture">
+                <pic:pic xmlns:pic="http://schemas.openxmlformats.org/drawingml/2006/picture">
+                  <pic:nvPicPr>
+                    <pic:cNvPr id="1" name=""/>
+                    <pic:cNvPicPr/>
+                  </pic:nvPicPr>
+                  <pic:blipFill>
+                    <a:blip r:embed="rId10">
+                      <a:extLst>
+                        <a:ext uri="{28A0092B-C50C-407E-A947-70E740481C1C}">
+                          <a14:useLocalDpi xmlns:a14="http://schemas.microsoft.com/office/drawing/2010/main" val="0"/>
+                        </a:ext>
+                      </a:extLst>
+                    </a:blip>
+                    <a:stretch>
+                      <a:fillRect/>
+                    </a:stretch>
+                  </pic:blipFill>
+                  <pic:spPr>
+                    <a:xfrm>
+                      <a:off x="0" y="0"/>
+                      <a:ext cx="4882515" cy="7513320"/>
+                    </a:xfrm>
+                    <a:prstGeom prst="rect">
+                      <a:avLst/>
+                    </a:prstGeom>
+                  </pic:spPr>
+                </pic:pic>
+              </a:graphicData>
+            </a:graphic>
+            <wp14:sizeRelH relativeFrom="margin">
+              <wp14:pctWidth>0</wp14:pctWidth>
+            </wp14:sizeRelH>
+            <wp14:sizeRelV relativeFrom="margin">
+              <wp14:pctHeight>0</wp14:pctHeight>
+            </wp14:sizeRelV>
+          </wp:anchor>
+        </w:drawing>
+      </w:r>
+      <w:r>
+        <w:rPr>
+          <w:b/>
+          <w:bCs/>
+          <w:sz w:val="28"/>
+          <w:szCs w:val="28"/>
+          <w:u w:val="single"/>
+        </w:rPr>
+        <w:t>AWS VPC Configuration</w:t>
+      </w:r>
+    </w:p>
+    <w:p>
+      <w:pPr>
+        <w:rPr>
+          <w:sz w:val="28"/>
+          <w:szCs w:val="28"/>
+          <w:u w:val="single"/>
+        </w:rPr>
+      </w:pPr>
+      <w:r>
+        <w:rPr>
+          <w:noProof/>
+        </w:rPr>
+        <mc:AlternateContent>
+          <mc:Choice Requires="wps">
+            <w:drawing>
+              <wp:anchor distT="0" distB="0" distL="114300" distR="114300" simplePos="0" relativeHeight="251666432" behindDoc="0" locked="0" layoutInCell="1" allowOverlap="1" wp14:anchorId="5E6E4121" wp14:editId="500360B0">
+                <wp:simplePos x="0" y="0"/>
+                <wp:positionH relativeFrom="column">
+                  <wp:posOffset>205740</wp:posOffset>
+                </wp:positionH>
+                <wp:positionV relativeFrom="paragraph">
+                  <wp:posOffset>7623810</wp:posOffset>
+                </wp:positionV>
+                <wp:extent cx="5348605" cy="635"/>
+                <wp:effectExtent l="0" t="0" r="0" b="0"/>
+                <wp:wrapSquare wrapText="bothSides"/>
+                <wp:docPr id="8" name="Text Box 8"/>
+                <wp:cNvGraphicFramePr/>
+                <a:graphic xmlns:a="http://schemas.openxmlformats.org/drawingml/2006/main">
+                  <a:graphicData uri="http://schemas.microsoft.com/office/word/2010/wordprocessingShape">
+                    <wps:wsp>
+                      <wps:cNvSpPr txBox="1"/>
+                      <wps:spPr>
+                        <a:xfrm>
+                          <a:off x="0" y="0"/>
+                          <a:ext cx="5348605" cy="635"/>
+                        </a:xfrm>
+                        <a:prstGeom prst="rect">
+                          <a:avLst/>
+                        </a:prstGeom>
+                        <a:solidFill>
+                          <a:prstClr val="white"/>
+                        </a:solidFill>
+                        <a:ln>
+                          <a:noFill/>
+                        </a:ln>
+                      </wps:spPr>
+                      <wps:txbx>
+                        <w:txbxContent>
+                          <w:p>
+                            <w:pPr>
+                              <w:pStyle w:val="Caption"/>
+                              <w:rPr>
+                                <w:sz w:val="28"/>
+                                <w:szCs w:val="28"/>
+                                <w:u w:val="single"/>
+                              </w:rPr>
+                            </w:pPr>
+                            <w:r>
+                              <w:t xml:space="preserve">Figure </w:t>
+                            </w:r>
+                            <w:fldSimple w:instr=" SEQ Figure \* ARABIC ">
+                              <w:r>
+                                <w:rPr>
+                                  <w:noProof/>
+                                </w:rPr>
+                                <w:t>5</w:t>
+                              </w:r>
+                            </w:fldSimple>
+                            <w:r>
+                              <w:t xml:space="preserve"> - AWS VPC Configuration</w:t>
+                            </w:r>
+                          </w:p>
+                        </w:txbxContent>
+                      </wps:txbx>
+                      <wps:bodyPr rot="0" spcFirstLastPara="0" vertOverflow="overflow" horzOverflow="overflow" vert="horz" wrap="square" lIns="0" tIns="0" rIns="0" bIns="0" numCol="1" spcCol="0" rtlCol="0" fromWordArt="0" anchor="t" anchorCtr="0" forceAA="0" compatLnSpc="1">
+                        <a:prstTxWarp prst="textNoShape">
+                          <a:avLst/>
+                        </a:prstTxWarp>
+                        <a:spAutoFit/>
+                      </wps:bodyPr>
+                    </wps:wsp>
+                  </a:graphicData>
+                </a:graphic>
+              </wp:anchor>
+            </w:drawing>
+          </mc:Choice>
+          <mc:Fallback>
+            <w:pict>
+              <v:shape w14:anchorId="5E6E4121" id="Text Box 8" o:spid="_x0000_s1028" type="#_x0000_t202" style="position:absolute;margin-left:16.2pt;margin-top:600.3pt;width:421.15pt;height:.05pt;z-index:251666432;visibility:visible;mso-wrap-style:square;mso-wrap-distance-left:9pt;mso-wrap-distance-top:0;mso-wrap-distance-right:9pt;mso-wrap-distance-bottom:0;mso-position-horizontal:absolute;mso-position-horizontal-relative:text;mso-position-vertical:absolute;mso-position-vertical-relative:text;v-text-anchor:top" o:gfxdata="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" stroked="f">
+                <v:textbox style="mso-fit-shape-to-text:t" inset="0,0,0,0">
+                  <w:txbxContent>
+                    <w:p>
+                      <w:pPr>
+                        <w:pStyle w:val="Caption"/>
+                        <w:rPr>
+                          <w:sz w:val="28"/>
+                          <w:szCs w:val="28"/>
+                          <w:u w:val="single"/>
+                        </w:rPr>
+                      </w:pPr>
+                      <w:r>
+                        <w:t xml:space="preserve">Figure </w:t>
+                      </w:r>
+                      <w:fldSimple w:instr=" SEQ Figure \* ARABIC ">
+                        <w:r>
+                          <w:rPr>
+                            <w:noProof/>
+                          </w:rPr>
+                          <w:t>5</w:t>
+                        </w:r>
+                      </w:fldSimple>
+                      <w:r>
+                        <w:t xml:space="preserve"> - AWS VPC Configuration</w:t>
+                      </w:r>
+                    </w:p>
+                  </w:txbxContent>
+                </v:textbox>
+                <w10:wrap type="square"/>
+              </v:shape>
+            </w:pict>
+          </mc:Fallback>
+        </mc:AlternateContent>
+      </w:r>
+    </w:p>
+    <w:p>
+      <w:pPr>
+        <w:rPr>
+          <w:sz w:val="28"/>
+          <w:szCs w:val="28"/>
+          <w:u w:val="single"/>
+        </w:rPr>
+      </w:pPr>
+    </w:p>
+    <w:p>
+      <w:pPr>
+        <w:rPr>
+          <w:sz w:val="28"/>
+          <w:szCs w:val="28"/>
+          <w:u w:val="single"/>
+        </w:rPr>
+      </w:pPr>
+      <w:r>
+        <w:rPr>
+          <w:sz w:val="28"/>
+          <w:szCs w:val="28"/>
+          <w:u w:val="single"/>
+        </w:rPr>
+        <w:lastRenderedPageBreak/>
+        <w:t>Fault Scenarios</w:t>
+      </w:r>
+      <w:r>
+        <w:rPr>
+          <w:sz w:val="28"/>
+          <w:szCs w:val="28"/>
+          <w:u w:val="single"/>
+        </w:rPr>
+        <w:t xml:space="preserve"> and Fault Tolerance Mechanisms</w:t>
+      </w:r>
+    </w:p>
+    <w:p>
+      <w:pPr>
+        <w:rPr>
+          <w:sz w:val="28"/>
+          <w:szCs w:val="28"/>
+        </w:rPr>
+      </w:pPr>
+      <w:r>
+        <w:rPr>
+          <w:sz w:val="28"/>
+          <w:szCs w:val="28"/>
+        </w:rPr>
+        <w:t xml:space="preserve">## Insert scenarios </w:t>
+      </w:r>
+      <w:r>
+        <w:rPr>
+          <w:sz w:val="28"/>
+          <w:szCs w:val="28"/>
+        </w:rPr>
+        <w:t xml:space="preserve">where the application can fail and how fault </w:t>
+      </w:r>
+      <w:proofErr w:type="spellStart"/>
+      <w:r>
+        <w:rPr>
+          <w:sz w:val="28"/>
+          <w:szCs w:val="28"/>
+        </w:rPr>
+        <w:t>tolerancy</w:t>
+      </w:r>
+      <w:proofErr w:type="spellEnd"/>
+      <w:r>
+        <w:rPr>
+          <w:sz w:val="28"/>
+          <w:szCs w:val="28"/>
+        </w:rPr>
+        <w:t xml:space="preserve"> is implemented</w:t>
+      </w:r>
+    </w:p>
+    <w:p>
+      <w:pPr>
+        <w:rPr>
+          <w:b/>
+          <w:bCs/>
+          <w:sz w:val="28"/>
+          <w:szCs w:val="28"/>
+        </w:rPr>
+      </w:pPr>
+      <w:r>
+        <w:rPr>
+          <w:b/>
+          <w:bCs/>
+          <w:sz w:val="28"/>
+          <w:szCs w:val="28"/>
+        </w:rPr>
+        <w:t>Scenario 1: Node Failure</w:t>
+      </w:r>
+    </w:p>
+    <w:p>
+      <w:pPr>
+        <w:rPr>
+          <w:b/>
+          <w:bCs/>
+          <w:sz w:val="28"/>
+          <w:szCs w:val="28"/>
+        </w:rPr>
+      </w:pPr>
+      <w:r>
+        <w:rPr>
+          <w:b/>
+          <w:bCs/>
+          <w:sz w:val="28"/>
+          <w:szCs w:val="28"/>
+        </w:rPr>
+        <w:t xml:space="preserve">Fault tolerance approach:  </w:t>
+      </w:r>
+      <w:r>
+        <w:rPr>
+          <w:sz w:val="28"/>
+          <w:szCs w:val="28"/>
+        </w:rPr>
+        <w:t>Kubernetes Pod Management</w:t>
+      </w:r>
+    </w:p>
+    <w:p>
+      <w:pPr>
+        <w:rPr>
+          <w:b/>
+          <w:bCs/>
+          <w:sz w:val="28"/>
+          <w:szCs w:val="28"/>
+        </w:rPr>
+      </w:pPr>
+      <w:proofErr w:type="gramStart"/>
+      <w:r>
+        <w:rPr>
+          <w:b/>
+          <w:bCs/>
+          <w:sz w:val="28"/>
+          <w:szCs w:val="28"/>
+        </w:rPr>
+        <w:t>Scenario  2</w:t>
+      </w:r>
+      <w:proofErr w:type="gramEnd"/>
+      <w:r>
+        <w:rPr>
+          <w:b/>
+          <w:bCs/>
+          <w:sz w:val="28"/>
+          <w:szCs w:val="28"/>
+        </w:rPr>
+        <w:t xml:space="preserve"> : Service Failure</w:t>
+      </w:r>
+    </w:p>
+    <w:p>
+      <w:pPr>
+        <w:rPr>
+          <w:b/>
+          <w:bCs/>
+          <w:sz w:val="28"/>
+          <w:szCs w:val="28"/>
+        </w:rPr>
+      </w:pPr>
+      <w:r>
+        <w:rPr>
+          <w:b/>
+          <w:bCs/>
+          <w:sz w:val="28"/>
+          <w:szCs w:val="28"/>
+        </w:rPr>
+        <w:t xml:space="preserve">Fault tolerance </w:t>
+      </w:r>
+      <w:proofErr w:type="gramStart"/>
+      <w:r>
+        <w:rPr>
+          <w:b/>
+          <w:bCs/>
+          <w:sz w:val="28"/>
+          <w:szCs w:val="28"/>
+        </w:rPr>
+        <w:t>approach :</w:t>
+      </w:r>
+      <w:proofErr w:type="gramEnd"/>
+      <w:r>
+        <w:rPr>
+          <w:b/>
+          <w:bCs/>
+          <w:sz w:val="28"/>
+          <w:szCs w:val="28"/>
+        </w:rPr>
+        <w:t xml:space="preserve"> </w:t>
+      </w:r>
+      <w:r>
+        <w:rPr>
+          <w:sz w:val="28"/>
+          <w:szCs w:val="28"/>
+        </w:rPr>
+        <w:t xml:space="preserve"> Kubernetes Replicas</w:t>
+      </w:r>
+    </w:p>
+    <w:p>
+      <w:pPr>
+        <w:rPr>
+          <w:b/>
+          <w:bCs/>
+          <w:sz w:val="28"/>
+          <w:szCs w:val="28"/>
+        </w:rPr>
+      </w:pPr>
+      <w:r>
+        <w:rPr>
+          <w:b/>
+          <w:bCs/>
+          <w:sz w:val="28"/>
+          <w:szCs w:val="28"/>
+        </w:rPr>
+        <w:t>Scenario 3:  Unauthorized Access</w:t>
+      </w:r>
+    </w:p>
+    <w:p>
+      <w:pPr>
+        <w:rPr>
+          <w:b/>
+          <w:bCs/>
+          <w:sz w:val="28"/>
+          <w:szCs w:val="28"/>
+        </w:rPr>
+      </w:pPr>
+      <w:r>
+        <w:rPr>
+          <w:b/>
+          <w:bCs/>
+          <w:sz w:val="28"/>
+          <w:szCs w:val="28"/>
+        </w:rPr>
+        <w:t xml:space="preserve">Fault tolerance approach: </w:t>
+      </w:r>
+      <w:r>
+        <w:rPr>
+          <w:sz w:val="28"/>
+          <w:szCs w:val="28"/>
+        </w:rPr>
+        <w:t>IAM roles</w:t>
+      </w:r>
+    </w:p>
+    <w:p>
+      <w:pPr>
+        <w:rPr>
+          <w:b/>
+          <w:bCs/>
+          <w:sz w:val="28"/>
+          <w:szCs w:val="28"/>
+        </w:rPr>
+      </w:pPr>
+      <w:r>
+        <w:rPr>
+          <w:b/>
+          <w:bCs/>
+          <w:sz w:val="28"/>
+          <w:szCs w:val="28"/>
+        </w:rPr>
+        <w:t xml:space="preserve">Scenario </w:t>
+      </w:r>
+      <w:proofErr w:type="gramStart"/>
+      <w:r>
+        <w:rPr>
+          <w:b/>
+          <w:bCs/>
+          <w:sz w:val="28"/>
+          <w:szCs w:val="28"/>
+        </w:rPr>
+        <w:t>4 :</w:t>
+      </w:r>
+      <w:proofErr w:type="gramEnd"/>
+      <w:r>
+        <w:rPr>
+          <w:b/>
+          <w:bCs/>
+          <w:sz w:val="28"/>
+          <w:szCs w:val="28"/>
+        </w:rPr>
+        <w:t xml:space="preserve"> Interservice communication intercepting</w:t>
+      </w:r>
+    </w:p>
+    <w:p>
+      <w:pPr>
+        <w:rPr>
+          <w:b/>
+          <w:bCs/>
+          <w:sz w:val="28"/>
+          <w:szCs w:val="28"/>
+        </w:rPr>
+      </w:pPr>
+      <w:r>
+        <w:rPr>
+          <w:b/>
+          <w:bCs/>
+          <w:sz w:val="28"/>
+          <w:szCs w:val="28"/>
+        </w:rPr>
+        <w:t xml:space="preserve">Fault tolerance </w:t>
+      </w:r>
+      <w:proofErr w:type="gramStart"/>
+      <w:r>
+        <w:rPr>
+          <w:b/>
+          <w:bCs/>
+          <w:sz w:val="28"/>
+          <w:szCs w:val="28"/>
+        </w:rPr>
+        <w:t>approach :</w:t>
+      </w:r>
+      <w:proofErr w:type="gramEnd"/>
+      <w:r>
+        <w:rPr>
+          <w:b/>
+          <w:bCs/>
+          <w:sz w:val="28"/>
+          <w:szCs w:val="28"/>
+        </w:rPr>
+        <w:t xml:space="preserve"> </w:t>
+      </w:r>
+      <w:r>
+        <w:rPr>
+          <w:sz w:val="28"/>
+          <w:szCs w:val="28"/>
+        </w:rPr>
+        <w:t>VPC Communication</w:t>
+      </w:r>
+    </w:p>
+    <w:p>
+      <w:pPr>
+        <w:rPr>
+          <w:sz w:val="28"/>
+          <w:szCs w:val="28"/>
+        </w:rPr>
+      </w:pPr>
+    </w:p>
+    <w:p>
+      <w:pPr>
+        <w:rPr>
+          <w:sz w:val="28"/>
+          <w:szCs w:val="28"/>
+          <w:u w:val="single"/>
+        </w:rPr>
+      </w:pPr>
+      <w:r>
+        <w:rPr>
+          <w:sz w:val="28"/>
+          <w:szCs w:val="28"/>
+          <w:u w:val="single"/>
+        </w:rPr>
+        <w:t>Conclusion</w:t>
+      </w:r>
+    </w:p>
+    <w:p>
+      <w:pPr>
+        <w:rPr>
+          <w:sz w:val="28"/>
+          <w:szCs w:val="28"/>
+        </w:rPr>
+      </w:pPr>
+      <w:r>
+        <w:rPr>
+          <w:sz w:val="28"/>
+          <w:szCs w:val="28"/>
+        </w:rPr>
         <w:t>##</w:t>
       </w:r>
       <w:r>
@@ -2567,101 +4177,6 @@
           <w:sz w:val="28"/>
           <w:szCs w:val="28"/>
         </w:rPr>
-        <w:t xml:space="preserve"> Attach cloudformation document ##</w:t>
-      </w:r>
-    </w:p>
-    <w:p>
-      <w:pPr>
-        <w:rPr>
-          <w:sz w:val="28"/>
-          <w:szCs w:val="28"/>
-          <w:u w:val="single"/>
-        </w:rPr>
-      </w:pPr>
-    </w:p>
-    <w:p>
-      <w:pPr>
-        <w:rPr>
-          <w:sz w:val="28"/>
-          <w:szCs w:val="28"/>
-          <w:u w:val="single"/>
-        </w:rPr>
-      </w:pPr>
-      <w:r>
-        <w:rPr>
-          <w:sz w:val="28"/>
-          <w:szCs w:val="28"/>
-          <w:u w:val="single"/>
-        </w:rPr>
-        <w:t>Fault Scenarios</w:t>
-      </w:r>
-      <w:r>
-        <w:rPr>
-          <w:sz w:val="28"/>
-          <w:szCs w:val="28"/>
-          <w:u w:val="single"/>
-        </w:rPr>
-        <w:t xml:space="preserve"> and Fault Tolerance Mechanisms</w:t>
-      </w:r>
-    </w:p>
-    <w:p>
-      <w:pPr>
-        <w:rPr>
-          <w:sz w:val="28"/>
-          <w:szCs w:val="28"/>
-        </w:rPr>
-      </w:pPr>
-      <w:r>
-        <w:rPr>
-          <w:sz w:val="28"/>
-          <w:szCs w:val="28"/>
-        </w:rPr>
-        <w:t xml:space="preserve">## Insert scenarios </w:t>
-      </w:r>
-      <w:r>
-        <w:rPr>
-          <w:sz w:val="28"/>
-          <w:szCs w:val="28"/>
-        </w:rPr>
-        <w:t>where the application can fail and how fault tolerancy is implemented</w:t>
-      </w:r>
-    </w:p>
-    <w:p>
-      <w:pPr>
-        <w:rPr>
-          <w:sz w:val="28"/>
-          <w:szCs w:val="28"/>
-          <w:u w:val="single"/>
-        </w:rPr>
-      </w:pPr>
-      <w:r>
-        <w:rPr>
-          <w:sz w:val="28"/>
-          <w:szCs w:val="28"/>
-          <w:u w:val="single"/>
-        </w:rPr>
-        <w:t>Conclusion</w:t>
-      </w:r>
-    </w:p>
-    <w:p>
-      <w:pPr>
-        <w:rPr>
-          <w:sz w:val="28"/>
-          <w:szCs w:val="28"/>
-        </w:rPr>
-      </w:pPr>
-      <w:r>
-        <w:rPr>
-          <w:sz w:val="28"/>
-          <w:szCs w:val="28"/>
-        </w:rPr>
-        <w:t>##</w:t>
-      </w:r>
-      <w:r>
-        <w:rPr>
-          <w:sz w:val="28"/>
-          <w:szCs w:val="28"/>
-        </w:rPr>
         <w:t xml:space="preserve"> Insert conclusion about what aspects can be improved in developer IQ.</w:t>
       </w:r>
       <w:r>
@@ -2684,7 +4199,39 @@
           <w:sz w:val="28"/>
           <w:szCs w:val="28"/>
         </w:rPr>
-        <w:t>Improvement points : Can automate container deployment and ECR key validation using Jenkins and Github actions.</w:t>
+        <w:t xml:space="preserve">Improvement </w:t>
+      </w:r>
+      <w:proofErr w:type="gramStart"/>
+      <w:r>
+        <w:rPr>
+          <w:sz w:val="28"/>
+          <w:szCs w:val="28"/>
+        </w:rPr>
+        <w:t>points :</w:t>
+      </w:r>
+      <w:proofErr w:type="gramEnd"/>
+      <w:r>
+        <w:rPr>
+          <w:sz w:val="28"/>
+          <w:szCs w:val="28"/>
+        </w:rPr>
+        <w:t xml:space="preserve"> Can automate container deployment and ECR key validation using Jenkins and </w:t>
+      </w:r>
+      <w:proofErr w:type="spellStart"/>
+      <w:r>
+        <w:rPr>
+          <w:sz w:val="28"/>
+          <w:szCs w:val="28"/>
+        </w:rPr>
+        <w:t>Github</w:t>
+      </w:r>
+      <w:proofErr w:type="spellEnd"/>
+      <w:r>
+        <w:rPr>
+          <w:sz w:val="28"/>
+          <w:szCs w:val="28"/>
+        </w:rPr>
+        <w:t xml:space="preserve"> actions.</w:t>
       </w:r>
     </w:p>
     <w:sectPr>

</xml_diff>